<commit_message>
feeling very iffy about q1 (i) but it's done....
</commit_message>
<xml_diff>
--- a/HW CS 4820/HW8/hw7.docx
+++ b/HW CS 4820/HW8/hw7.docx
@@ -11,13 +11,761 @@
         </w:numPr>
       </w:pPr>
       <w:r>
-        <w:t xml:space="preserve">recognizable, </w:t>
-      </w:r>
-      <w:r>
-        <w:t>undecidable</w:t>
-      </w:r>
-      <w:r>
-        <w:t xml:space="preserve"> (reduce from accepting problem)</w:t>
+        <w:t xml:space="preserve">This problem is recognizable but undecidable. </w:t>
+      </w:r>
+    </w:p>
+    <w:p>
+      <w:pPr>
+        <w:pStyle w:val="ListParagraph"/>
+        <w:ind w:left="1080"/>
+      </w:pPr>
+      <w:r>
+        <w:rPr>
+          <w:b/>
+        </w:rPr>
+        <w:t>Proof it’s recognizable</w:t>
+      </w:r>
+      <w:r>
+        <w:t xml:space="preserve">: </w:t>
+      </w:r>
+      <w:r>
+        <w:t>w</w:t>
+      </w:r>
+      <w:r>
+        <w:t xml:space="preserve">e can write a program </w:t>
+      </w:r>
+      <m:oMath>
+        <m:r>
+          <w:rPr>
+            <w:rFonts w:ascii="Cambria Math" w:hAnsi="Cambria Math"/>
+          </w:rPr>
+          <m:t>S</m:t>
+        </m:r>
+      </m:oMath>
+      <w:r>
+        <w:t xml:space="preserve"> that</w:t>
+      </w:r>
+      <w:r>
+        <w:t>, when given</w:t>
+      </w:r>
+      <w:r>
+        <w:t xml:space="preserve"> input</w:t>
+      </w:r>
+      <w:r>
+        <w:t xml:space="preserve"> </w:t>
+      </w:r>
+      <m:oMath>
+        <m:d>
+          <m:dPr>
+            <m:ctrlPr>
+              <w:rPr>
+                <w:rFonts w:ascii="Cambria Math" w:hAnsi="Cambria Math"/>
+                <w:i/>
+              </w:rPr>
+            </m:ctrlPr>
+          </m:dPr>
+          <m:e>
+            <m:r>
+              <w:rPr>
+                <w:rFonts w:ascii="Cambria Math" w:hAnsi="Cambria Math"/>
+              </w:rPr>
+              <m:t>M,x</m:t>
+            </m:r>
+          </m:e>
+        </m:d>
+      </m:oMath>
+      <w:r>
+        <w:t xml:space="preserve">, </w:t>
+      </w:r>
+      <w:r>
+        <w:t xml:space="preserve">simulates </w:t>
+      </w:r>
+      <m:oMath>
+        <m:r>
+          <w:rPr>
+            <w:rFonts w:ascii="Cambria Math" w:hAnsi="Cambria Math"/>
+          </w:rPr>
+          <m:t>M</m:t>
+        </m:r>
+      </m:oMath>
+      <w:r>
+        <w:t xml:space="preserve"> on input </w:t>
+      </w:r>
+      <m:oMath>
+        <m:r>
+          <w:rPr>
+            <w:rFonts w:ascii="Cambria Math" w:hAnsi="Cambria Math"/>
+          </w:rPr>
+          <m:t>x</m:t>
+        </m:r>
+      </m:oMath>
+      <w:r>
+        <w:t xml:space="preserve"> and reads the state of </w:t>
+      </w:r>
+      <m:oMath>
+        <m:r>
+          <w:rPr>
+            <w:rFonts w:ascii="Cambria Math" w:hAnsi="Cambria Math"/>
+          </w:rPr>
+          <m:t>M</m:t>
+        </m:r>
+      </m:oMath>
+      <w:r>
+        <w:t xml:space="preserve"> on every step, seeing what the value of </w:t>
+      </w:r>
+      <m:oMath>
+        <m:r>
+          <w:rPr>
+            <w:rFonts w:ascii="Cambria Math" w:hAnsi="Cambria Math"/>
+          </w:rPr>
+          <m:t>y</m:t>
+        </m:r>
+      </m:oMath>
+      <w:r>
+        <w:t xml:space="preserve"> is. If </w:t>
+      </w:r>
+      <m:oMath>
+        <m:r>
+          <w:rPr>
+            <w:rFonts w:ascii="Cambria Math" w:hAnsi="Cambria Math"/>
+          </w:rPr>
+          <m:t>y</m:t>
+        </m:r>
+        <m:r>
+          <w:rPr>
+            <w:rFonts w:ascii="Cambria Math" w:hAnsi="Cambria Math" w:hint="eastAsia"/>
+          </w:rPr>
+          <m:t>≠</m:t>
+        </m:r>
+        <m:r>
+          <w:rPr>
+            <w:rFonts w:ascii="Cambria Math" w:hAnsi="Cambria Math" w:hint="eastAsia"/>
+          </w:rPr>
+          <m:t>0</m:t>
+        </m:r>
+      </m:oMath>
+      <w:r>
+        <w:t xml:space="preserve"> in any of the steps, then </w:t>
+      </w:r>
+      <w:r>
+        <w:t>return true</w:t>
+      </w:r>
+      <w:r>
+        <w:t>.</w:t>
+      </w:r>
+    </w:p>
+    <w:p>
+      <w:pPr>
+        <w:pStyle w:val="ListParagraph"/>
+        <w:ind w:left="1080"/>
+      </w:pPr>
+      <w:r>
+        <w:rPr>
+          <w:b/>
+        </w:rPr>
+        <w:t>Proof it’s undecidable</w:t>
+      </w:r>
+      <w:r>
+        <w:t>:</w:t>
+      </w:r>
+      <w:r>
+        <w:t xml:space="preserve"> </w:t>
+      </w:r>
+      <w:r>
+        <w:t xml:space="preserve">Let’s make this problem stronger. </w:t>
+      </w:r>
+      <w:r>
+        <w:t xml:space="preserve">Let’s define </w:t>
+      </w:r>
+      <m:oMath>
+        <m:sSub>
+          <m:sSubPr>
+            <m:ctrlPr>
+              <w:rPr>
+                <w:rFonts w:ascii="Cambria Math" w:hAnsi="Cambria Math"/>
+                <w:i/>
+              </w:rPr>
+            </m:ctrlPr>
+          </m:sSubPr>
+          <m:e>
+            <m:r>
+              <w:rPr>
+                <w:rFonts w:ascii="Cambria Math" w:hAnsi="Cambria Math"/>
+              </w:rPr>
+              <m:t>L</m:t>
+            </m:r>
+          </m:e>
+          <m:sub>
+            <m:r>
+              <w:rPr>
+                <w:rFonts w:ascii="Cambria Math" w:hAnsi="Cambria Math"/>
+              </w:rPr>
+              <m:t>s</m:t>
+            </m:r>
+          </m:sub>
+        </m:sSub>
+        <m:r>
+          <w:rPr>
+            <w:rFonts w:ascii="Cambria Math" w:hAnsi="Cambria Math"/>
+          </w:rPr>
+          <m:t>=</m:t>
+        </m:r>
+        <m:d>
+          <m:dPr>
+            <m:begChr m:val="{"/>
+            <m:endChr m:val="|"/>
+            <m:ctrlPr>
+              <w:rPr>
+                <w:rFonts w:ascii="Cambria Math" w:hAnsi="Cambria Math"/>
+                <w:i/>
+              </w:rPr>
+            </m:ctrlPr>
+          </m:dPr>
+          <m:e>
+            <m:d>
+              <m:dPr>
+                <m:ctrlPr>
+                  <w:rPr>
+                    <w:rFonts w:ascii="Cambria Math" w:hAnsi="Cambria Math"/>
+                    <w:i/>
+                  </w:rPr>
+                </m:ctrlPr>
+              </m:dPr>
+              <m:e>
+                <m:r>
+                  <w:rPr>
+                    <w:rFonts w:ascii="Cambria Math" w:hAnsi="Cambria Math"/>
+                  </w:rPr>
+                  <m:t>M,s,x</m:t>
+                </m:r>
+              </m:e>
+            </m:d>
+            <m:r>
+              <w:rPr>
+                <w:rFonts w:ascii="Cambria Math" w:hAnsi="Cambria Math"/>
+              </w:rPr>
+              <m:t xml:space="preserve"> </m:t>
+            </m:r>
+          </m:e>
+        </m:d>
+        <m:r>
+          <w:rPr>
+            <w:rFonts w:ascii="Cambria Math" w:hAnsi="Cambria Math"/>
+          </w:rPr>
+          <m:t xml:space="preserve"> M </m:t>
+        </m:r>
+        <m:r>
+          <m:rPr>
+            <m:sty m:val="p"/>
+          </m:rPr>
+          <w:rPr>
+            <w:rFonts w:ascii="Cambria Math" w:hAnsi="Cambria Math"/>
+          </w:rPr>
+          <m:t xml:space="preserve">will reach state </m:t>
+        </m:r>
+        <m:r>
+          <w:rPr>
+            <w:rFonts w:ascii="Cambria Math" w:hAnsi="Cambria Math"/>
+          </w:rPr>
+          <m:t xml:space="preserve">s </m:t>
+        </m:r>
+        <m:r>
+          <m:rPr>
+            <m:sty m:val="p"/>
+          </m:rPr>
+          <w:rPr>
+            <w:rFonts w:ascii="Cambria Math" w:hAnsi="Cambria Math"/>
+          </w:rPr>
+          <m:t xml:space="preserve">when running on input </m:t>
+        </m:r>
+        <m:r>
+          <w:rPr>
+            <w:rFonts w:ascii="Cambria Math" w:hAnsi="Cambria Math"/>
+          </w:rPr>
+          <m:t>x}</m:t>
+        </m:r>
+      </m:oMath>
+      <w:r>
+        <w:t>.</w:t>
+      </w:r>
+      <w:r>
+        <w:t xml:space="preserve"> State </w:t>
+      </w:r>
+      <m:oMath>
+        <m:r>
+          <w:rPr>
+            <w:rFonts w:ascii="Cambria Math" w:hAnsi="Cambria Math"/>
+          </w:rPr>
+          <m:t xml:space="preserve">s </m:t>
+        </m:r>
+      </m:oMath>
+      <w:r>
+        <w:t xml:space="preserve">for this problem is </w:t>
+      </w:r>
+      <m:oMath>
+        <m:r>
+          <w:rPr>
+            <w:rFonts w:ascii="Cambria Math" w:hAnsi="Cambria Math"/>
+          </w:rPr>
+          <m:t>"y</m:t>
+        </m:r>
+        <m:r>
+          <w:rPr>
+            <w:rFonts w:ascii="Cambria Math" w:hAnsi="Cambria Math" w:hint="eastAsia"/>
+          </w:rPr>
+          <m:t>≠</m:t>
+        </m:r>
+        <m:r>
+          <w:rPr>
+            <w:rFonts w:ascii="Cambria Math" w:hAnsi="Cambria Math" w:hint="eastAsia"/>
+          </w:rPr>
+          <m:t>0</m:t>
+        </m:r>
+        <m:r>
+          <w:rPr>
+            <w:rFonts w:ascii="Cambria Math" w:hAnsi="Cambria Math"/>
+          </w:rPr>
+          <m:t>"</m:t>
+        </m:r>
+      </m:oMath>
+      <w:r>
+        <w:t>.</w:t>
+      </w:r>
+      <w:r>
+        <w:t xml:space="preserve"> </w:t>
+      </w:r>
+      <w:r>
+        <w:t xml:space="preserve">Assume this problem is decidable, then there exists a Turing machine </w:t>
+      </w:r>
+      <m:oMath>
+        <m:r>
+          <w:rPr>
+            <w:rFonts w:ascii="Cambria Math" w:hAnsi="Cambria Math"/>
+          </w:rPr>
+          <m:t>Z</m:t>
+        </m:r>
+      </m:oMath>
+      <w:r>
+        <w:t xml:space="preserve"> </w:t>
+      </w:r>
+      <w:r>
+        <w:t xml:space="preserve">that, when given a Turing machine </w:t>
+      </w:r>
+      <m:oMath>
+        <m:r>
+          <w:rPr>
+            <w:rFonts w:ascii="Cambria Math" w:hAnsi="Cambria Math"/>
+          </w:rPr>
+          <m:t>M</m:t>
+        </m:r>
+      </m:oMath>
+      <w:r>
+        <w:t xml:space="preserve"> and its input </w:t>
+      </w:r>
+      <m:oMath>
+        <m:r>
+          <w:rPr>
+            <w:rFonts w:ascii="Cambria Math" w:hAnsi="Cambria Math"/>
+          </w:rPr>
+          <m:t>x</m:t>
+        </m:r>
+      </m:oMath>
+      <w:r>
+        <w:t xml:space="preserve">, </w:t>
+      </w:r>
+      <m:oMath>
+        <m:r>
+          <w:rPr>
+            <w:rFonts w:ascii="Cambria Math" w:hAnsi="Cambria Math"/>
+          </w:rPr>
+          <m:t>Z</m:t>
+        </m:r>
+      </m:oMath>
+      <w:r>
+        <w:t xml:space="preserve"> will acce</w:t>
+      </w:r>
+      <w:proofErr w:type="spellStart"/>
+      <w:r>
+        <w:t>pt</w:t>
+      </w:r>
+      <w:proofErr w:type="spellEnd"/>
+      <w:r>
+        <w:t xml:space="preserve"> if and only if </w:t>
+      </w:r>
+      <m:oMath>
+        <m:r>
+          <w:rPr>
+            <w:rFonts w:ascii="Cambria Math" w:hAnsi="Cambria Math"/>
+          </w:rPr>
+          <m:t>M</m:t>
+        </m:r>
+      </m:oMath>
+      <w:r>
+        <w:t xml:space="preserve"> </w:t>
+      </w:r>
+      <w:r>
+        <w:t xml:space="preserve">will reach state </w:t>
+      </w:r>
+      <m:oMath>
+        <m:r>
+          <w:rPr>
+            <w:rFonts w:ascii="Cambria Math" w:hAnsi="Cambria Math"/>
+          </w:rPr>
+          <m:t>s</m:t>
+        </m:r>
+      </m:oMath>
+      <w:r>
+        <w:t xml:space="preserve"> on input </w:t>
+      </w:r>
+      <m:oMath>
+        <m:r>
+          <w:rPr>
+            <w:rFonts w:ascii="Cambria Math" w:hAnsi="Cambria Math"/>
+          </w:rPr>
+          <m:t>x</m:t>
+        </m:r>
+      </m:oMath>
+      <w:r>
+        <w:t>.</w:t>
+      </w:r>
+      <w:r>
+        <w:t xml:space="preserve"> </w:t>
+      </w:r>
+      <w:r>
+        <w:t>W</w:t>
+      </w:r>
+      <w:r>
+        <w:t>e will reduce from the accepting problem</w:t>
+      </w:r>
+      <w:r>
+        <w:t>, which we recall to be</w:t>
+      </w:r>
+      <w:r>
+        <w:t xml:space="preserve"> </w:t>
+      </w:r>
+      <m:oMath>
+        <m:sSub>
+          <m:sSubPr>
+            <m:ctrlPr>
+              <w:rPr>
+                <w:rFonts w:ascii="Cambria Math" w:hAnsi="Cambria Math"/>
+                <w:i/>
+              </w:rPr>
+            </m:ctrlPr>
+          </m:sSubPr>
+          <m:e>
+            <m:r>
+              <w:rPr>
+                <w:rFonts w:ascii="Cambria Math" w:hAnsi="Cambria Math"/>
+              </w:rPr>
+              <m:t>L</m:t>
+            </m:r>
+          </m:e>
+          <m:sub>
+            <m:r>
+              <w:rPr>
+                <w:rFonts w:ascii="Cambria Math" w:hAnsi="Cambria Math"/>
+              </w:rPr>
+              <m:t>A</m:t>
+            </m:r>
+          </m:sub>
+        </m:sSub>
+        <m:r>
+          <w:rPr>
+            <w:rFonts w:ascii="Cambria Math" w:hAnsi="Cambria Math"/>
+          </w:rPr>
+          <m:t>=</m:t>
+        </m:r>
+        <m:d>
+          <m:dPr>
+            <m:begChr m:val="{"/>
+            <m:endChr m:val="|"/>
+            <m:ctrlPr>
+              <w:rPr>
+                <w:rFonts w:ascii="Cambria Math" w:hAnsi="Cambria Math"/>
+                <w:i/>
+              </w:rPr>
+            </m:ctrlPr>
+          </m:dPr>
+          <m:e>
+            <m:d>
+              <m:dPr>
+                <m:ctrlPr>
+                  <w:rPr>
+                    <w:rFonts w:ascii="Cambria Math" w:hAnsi="Cambria Math"/>
+                    <w:i/>
+                  </w:rPr>
+                </m:ctrlPr>
+              </m:dPr>
+              <m:e>
+                <m:r>
+                  <w:rPr>
+                    <w:rFonts w:ascii="Cambria Math" w:hAnsi="Cambria Math"/>
+                  </w:rPr>
+                  <m:t>M</m:t>
+                </m:r>
+                <m:r>
+                  <w:rPr>
+                    <w:rFonts w:ascii="Cambria Math" w:hAnsi="Cambria Math"/>
+                  </w:rPr>
+                  <m:t>,</m:t>
+                </m:r>
+                <m:r>
+                  <w:rPr>
+                    <w:rFonts w:ascii="Cambria Math" w:hAnsi="Cambria Math"/>
+                  </w:rPr>
+                  <m:t>x</m:t>
+                </m:r>
+              </m:e>
+            </m:d>
+            <m:r>
+              <w:rPr>
+                <w:rFonts w:ascii="Cambria Math" w:hAnsi="Cambria Math"/>
+              </w:rPr>
+              <m:t xml:space="preserve"> </m:t>
+            </m:r>
+          </m:e>
+        </m:d>
+        <m:r>
+          <w:rPr>
+            <w:rFonts w:ascii="Cambria Math" w:hAnsi="Cambria Math"/>
+          </w:rPr>
+          <m:t xml:space="preserve"> </m:t>
+        </m:r>
+        <m:r>
+          <w:rPr>
+            <w:rFonts w:ascii="Cambria Math" w:hAnsi="Cambria Math"/>
+          </w:rPr>
+          <m:t>M</m:t>
+        </m:r>
+        <m:r>
+          <w:rPr>
+            <w:rFonts w:ascii="Cambria Math" w:hAnsi="Cambria Math"/>
+          </w:rPr>
+          <m:t xml:space="preserve"> </m:t>
+        </m:r>
+        <m:r>
+          <m:rPr>
+            <m:sty m:val="p"/>
+          </m:rPr>
+          <w:rPr>
+            <w:rFonts w:ascii="Cambria Math" w:hAnsi="Cambria Math"/>
+          </w:rPr>
+          <m:t>accepts</m:t>
+        </m:r>
+        <m:r>
+          <w:rPr>
+            <w:rFonts w:ascii="Cambria Math" w:hAnsi="Cambria Math"/>
+          </w:rPr>
+          <m:t xml:space="preserve"> </m:t>
+        </m:r>
+        <m:r>
+          <w:rPr>
+            <w:rFonts w:ascii="Cambria Math" w:hAnsi="Cambria Math"/>
+          </w:rPr>
+          <m:t>x</m:t>
+        </m:r>
+        <m:r>
+          <w:rPr>
+            <w:rFonts w:ascii="Cambria Math" w:hAnsi="Cambria Math"/>
+          </w:rPr>
+          <m:t>}</m:t>
+        </m:r>
+      </m:oMath>
+      <w:r>
+        <w:t>.</w:t>
+      </w:r>
+      <w:r>
+        <w:t xml:space="preserve"> </w:t>
+      </w:r>
+      <w:r>
+        <w:t xml:space="preserve">Let’s make a new Turing machine </w:t>
+      </w:r>
+      <m:oMath>
+        <m:r>
+          <w:rPr>
+            <w:rFonts w:ascii="Cambria Math" w:hAnsi="Cambria Math"/>
+          </w:rPr>
+          <m:t>T</m:t>
+        </m:r>
+      </m:oMath>
+      <w:r>
+        <w:t xml:space="preserve"> that </w:t>
+      </w:r>
+      <w:r>
+        <w:t xml:space="preserve">converts </w:t>
+      </w:r>
+      <w:r>
+        <w:t xml:space="preserve">input </w:t>
+      </w:r>
+      <m:oMath>
+        <m:d>
+          <m:dPr>
+            <m:ctrlPr>
+              <w:rPr>
+                <w:rFonts w:ascii="Cambria Math" w:hAnsi="Cambria Math"/>
+                <w:i/>
+              </w:rPr>
+            </m:ctrlPr>
+          </m:dPr>
+          <m:e>
+            <m:r>
+              <w:rPr>
+                <w:rFonts w:ascii="Cambria Math" w:hAnsi="Cambria Math"/>
+              </w:rPr>
+              <m:t>M,x</m:t>
+            </m:r>
+          </m:e>
+        </m:d>
+      </m:oMath>
+      <w:r>
+        <w:t xml:space="preserve"> into </w:t>
+      </w:r>
+      <m:oMath>
+        <m:d>
+          <m:dPr>
+            <m:ctrlPr>
+              <w:rPr>
+                <w:rFonts w:ascii="Cambria Math" w:hAnsi="Cambria Math"/>
+                <w:i/>
+              </w:rPr>
+            </m:ctrlPr>
+          </m:dPr>
+          <m:e>
+            <m:r>
+              <w:rPr>
+                <w:rFonts w:ascii="Cambria Math" w:hAnsi="Cambria Math"/>
+              </w:rPr>
+              <m:t>M,a,x</m:t>
+            </m:r>
+          </m:e>
+        </m:d>
+      </m:oMath>
+      <w:r>
+        <w:t xml:space="preserve">, where </w:t>
+      </w:r>
+      <m:oMath>
+        <m:r>
+          <w:rPr>
+            <w:rFonts w:ascii="Cambria Math" w:hAnsi="Cambria Math"/>
+          </w:rPr>
+          <m:t>a</m:t>
+        </m:r>
+      </m:oMath>
+      <w:r>
+        <w:t xml:space="preserve"> is the accept state of </w:t>
+      </w:r>
+      <m:oMath>
+        <m:r>
+          <w:rPr>
+            <w:rFonts w:ascii="Cambria Math" w:hAnsi="Cambria Math"/>
+          </w:rPr>
+          <m:t>M</m:t>
+        </m:r>
+      </m:oMath>
+      <w:r>
+        <w:t xml:space="preserve">, which we define to be </w:t>
+      </w:r>
+      <m:oMath>
+        <m:r>
+          <w:rPr>
+            <w:rFonts w:ascii="Cambria Math" w:hAnsi="Cambria Math"/>
+          </w:rPr>
+          <m:t>y</m:t>
+        </m:r>
+        <m:r>
+          <w:rPr>
+            <w:rFonts w:ascii="Cambria Math" w:hAnsi="Cambria Math" w:hint="eastAsia"/>
+          </w:rPr>
+          <m:t>≠</m:t>
+        </m:r>
+        <m:r>
+          <w:rPr>
+            <w:rFonts w:ascii="Cambria Math" w:hAnsi="Cambria Math" w:hint="eastAsia"/>
+          </w:rPr>
+          <m:t>0</m:t>
+        </m:r>
+      </m:oMath>
+      <w:r>
+        <w:t xml:space="preserve">. </w:t>
+      </w:r>
+      <m:oMath>
+        <m:r>
+          <w:rPr>
+            <w:rFonts w:ascii="Cambria Math" w:hAnsi="Cambria Math"/>
+          </w:rPr>
+          <m:t>T</m:t>
+        </m:r>
+      </m:oMath>
+      <w:r>
+        <w:t xml:space="preserve"> </w:t>
+      </w:r>
+      <w:r>
+        <w:t>simulates</w:t>
+      </w:r>
+      <w:r>
+        <w:t xml:space="preserve"> </w:t>
+      </w:r>
+      <m:oMath>
+        <m:r>
+          <w:rPr>
+            <w:rFonts w:ascii="Cambria Math" w:hAnsi="Cambria Math"/>
+          </w:rPr>
+          <m:t>Z</m:t>
+        </m:r>
+      </m:oMath>
+      <w:r>
+        <w:t xml:space="preserve"> on input </w:t>
+      </w:r>
+      <m:oMath>
+        <m:r>
+          <w:rPr>
+            <w:rFonts w:ascii="Cambria Math" w:hAnsi="Cambria Math"/>
+          </w:rPr>
+          <m:t>(M,</m:t>
+        </m:r>
+        <m:r>
+          <w:rPr>
+            <w:rFonts w:ascii="Cambria Math" w:hAnsi="Cambria Math"/>
+          </w:rPr>
+          <m:t>a,</m:t>
+        </m:r>
+        <w:bookmarkStart w:id="0" w:name="_GoBack"/>
+        <w:bookmarkEnd w:id="0"/>
+        <m:r>
+          <w:rPr>
+            <w:rFonts w:ascii="Cambria Math" w:hAnsi="Cambria Math"/>
+          </w:rPr>
+          <m:t>x)</m:t>
+        </m:r>
+      </m:oMath>
+      <w:r>
+        <w:t>.</w:t>
+      </w:r>
+      <w:r>
+        <w:t xml:space="preserve"> We see that </w:t>
+      </w:r>
+      <m:oMath>
+        <m:r>
+          <w:rPr>
+            <w:rFonts w:ascii="Cambria Math" w:hAnsi="Cambria Math"/>
+          </w:rPr>
+          <m:t>T</m:t>
+        </m:r>
+      </m:oMath>
+      <w:r>
+        <w:t xml:space="preserve"> is a decider for the accepting problem. But we know that the accepting problem is undecidable. This contradiction shows our assumption of the existence of </w:t>
+      </w:r>
+      <m:oMath>
+        <m:r>
+          <w:rPr>
+            <w:rFonts w:ascii="Cambria Math" w:hAnsi="Cambria Math"/>
+          </w:rPr>
+          <m:t>Z</m:t>
+        </m:r>
+      </m:oMath>
+      <w:r>
+        <w:t xml:space="preserve"> is wrong, which means this problem is undecidable.</w:t>
       </w:r>
     </w:p>
     <w:p>
@@ -49,8 +797,6 @@
       <w:r>
         <w:t xml:space="preserve"> (reduce from co-halting problem)</w:t>
       </w:r>
-      <w:bookmarkStart w:id="0" w:name="_GoBack"/>
-      <w:bookmarkEnd w:id="0"/>
     </w:p>
     <w:p>
       <w:pPr>
@@ -95,7 +841,7 @@
         <w:rFonts w:hint="default"/>
       </w:rPr>
     </w:lvl>
-    <w:lvl w:ilvl="1" w:tplc="04090019" w:tentative="1">
+    <w:lvl w:ilvl="1" w:tplc="04090019">
       <w:start w:val="1"/>
       <w:numFmt w:val="lowerLetter"/>
       <w:lvlText w:val="%2."/>
@@ -283,7 +1029,7 @@
       </w:pPr>
     </w:pPrDefault>
   </w:docDefaults>
-  <w:latentStyles w:defLockedState="0" w:defUIPriority="99" w:defSemiHidden="0" w:defUnhideWhenUsed="0" w:defQFormat="0" w:count="376">
+  <w:latentStyles w:defLockedState="0" w:defUIPriority="99" w:defSemiHidden="0" w:defUnhideWhenUsed="0" w:defQFormat="0" w:count="375">
     <w:lsdException w:name="Normal" w:uiPriority="0" w:qFormat="1"/>
     <w:lsdException w:name="heading 1" w:uiPriority="9" w:qFormat="1"/>
     <w:lsdException w:name="heading 2" w:semiHidden="1" w:uiPriority="9" w:unhideWhenUsed="1" w:qFormat="1"/>
@@ -389,6 +1135,7 @@
     <w:lsdException w:name="HTML Sample" w:semiHidden="1" w:unhideWhenUsed="1"/>
     <w:lsdException w:name="HTML Typewriter" w:semiHidden="1" w:unhideWhenUsed="1"/>
     <w:lsdException w:name="HTML Variable" w:semiHidden="1" w:unhideWhenUsed="1"/>
+    <w:lsdException w:name="Normal Table" w:semiHidden="1" w:unhideWhenUsed="1"/>
     <w:lsdException w:name="annotation subject" w:semiHidden="1" w:unhideWhenUsed="1"/>
     <w:lsdException w:name="No List" w:semiHidden="1" w:unhideWhenUsed="1"/>
     <w:lsdException w:name="Outline List 1" w:semiHidden="1" w:unhideWhenUsed="1"/>
@@ -435,8 +1182,10 @@
     <w:lsdException w:name="Table Subtle 2" w:semiHidden="1" w:unhideWhenUsed="1"/>
     <w:lsdException w:name="Table Web 1" w:semiHidden="1" w:unhideWhenUsed="1"/>
     <w:lsdException w:name="Table Web 2" w:semiHidden="1" w:unhideWhenUsed="1"/>
+    <w:lsdException w:name="Table Web 3" w:semiHidden="1" w:unhideWhenUsed="1"/>
     <w:lsdException w:name="Balloon Text" w:semiHidden="1" w:unhideWhenUsed="1"/>
     <w:lsdException w:name="Table Grid" w:uiPriority="39"/>
+    <w:lsdException w:name="Table Theme" w:semiHidden="1" w:unhideWhenUsed="1"/>
     <w:lsdException w:name="Placeholder Text" w:semiHidden="1"/>
     <w:lsdException w:name="No Spacing" w:uiPriority="1" w:qFormat="1"/>
     <w:lsdException w:name="Light Shading" w:uiPriority="60"/>
@@ -656,7 +1405,6 @@
     <w:lsdException w:name="Smart Hyperlink" w:semiHidden="1" w:unhideWhenUsed="1"/>
     <w:lsdException w:name="Hashtag" w:semiHidden="1" w:unhideWhenUsed="1"/>
     <w:lsdException w:name="Unresolved Mention" w:semiHidden="1" w:unhideWhenUsed="1"/>
-    <w:lsdException w:name="Smart Link" w:semiHidden="1" w:unhideWhenUsed="1"/>
   </w:latentStyles>
   <w:style w:type="paragraph" w:default="1" w:styleId="Normal">
     <w:name w:val="Normal"/>
@@ -699,6 +1447,16 @@
       <w:ind w:left="720"/>
       <w:contextualSpacing/>
     </w:pPr>
+  </w:style>
+  <w:style w:type="character" w:styleId="PlaceholderText">
+    <w:name w:val="Placeholder Text"/>
+    <w:basedOn w:val="DefaultParagraphFont"/>
+    <w:uiPriority w:val="99"/>
+    <w:semiHidden/>
+    <w:rsid w:val="00427504"/>
+    <w:rPr>
+      <w:color w:val="808080"/>
+    </w:rPr>
   </w:style>
 </w:styles>
 </file>

</xml_diff>

<commit_message>
1 2 3 done but feeling veryyy iffy about 2
</commit_message>
<xml_diff>
--- a/HW CS 4820/HW8/hw7.docx
+++ b/HW CS 4820/HW8/hw7.docx
@@ -289,43 +289,114 @@
         <w:t>.</w:t>
       </w:r>
       <w:r>
-        <w:t xml:space="preserve"> State </w:t>
-      </w:r>
-      <m:oMath>
-        <m:r>
-          <w:rPr>
-            <w:rFonts w:ascii="Cambria Math" w:hAnsi="Cambria Math"/>
-          </w:rPr>
-          <m:t xml:space="preserve">s </m:t>
-        </m:r>
-      </m:oMath>
-      <w:r>
-        <w:t xml:space="preserve">for this problem is </w:t>
-      </w:r>
-      <m:oMath>
-        <m:r>
-          <w:rPr>
-            <w:rFonts w:ascii="Cambria Math" w:hAnsi="Cambria Math"/>
-          </w:rPr>
-          <m:t>"y</m:t>
-        </m:r>
-        <m:r>
-          <w:rPr>
-            <w:rFonts w:ascii="Cambria Math" w:hAnsi="Cambria Math" w:hint="eastAsia"/>
-          </w:rPr>
-          <m:t>≠</m:t>
-        </m:r>
-        <m:r>
-          <w:rPr>
-            <w:rFonts w:ascii="Cambria Math" w:hAnsi="Cambria Math" w:hint="eastAsia"/>
-          </w:rPr>
-          <m:t>0</m:t>
-        </m:r>
-        <m:r>
-          <w:rPr>
-            <w:rFonts w:ascii="Cambria Math" w:hAnsi="Cambria Math"/>
-          </w:rPr>
-          <m:t>"</m:t>
+        <w:t xml:space="preserve"> </w:t>
+      </w:r>
+      <w:r>
+        <w:t xml:space="preserve">Assume this problem is decidable, then there exists a Turing machine </w:t>
+      </w:r>
+      <m:oMath>
+        <m:r>
+          <w:rPr>
+            <w:rFonts w:ascii="Cambria Math" w:hAnsi="Cambria Math"/>
+          </w:rPr>
+          <m:t>Z</m:t>
+        </m:r>
+      </m:oMath>
+      <w:r>
+        <w:t xml:space="preserve"> </w:t>
+      </w:r>
+      <w:r>
+        <w:t xml:space="preserve">that, when </w:t>
+      </w:r>
+      <w:r>
+        <w:t>given input</w:t>
+      </w:r>
+      <w:r>
+        <w:t xml:space="preserve"> </w:t>
+      </w:r>
+      <m:oMath>
+        <m:r>
+          <w:rPr>
+            <w:rFonts w:ascii="Cambria Math" w:hAnsi="Cambria Math"/>
+          </w:rPr>
+          <m:t>(</m:t>
+        </m:r>
+        <m:r>
+          <w:rPr>
+            <w:rFonts w:ascii="Cambria Math" w:hAnsi="Cambria Math"/>
+          </w:rPr>
+          <m:t>M</m:t>
+        </m:r>
+        <m:r>
+          <w:rPr>
+            <w:rFonts w:ascii="Cambria Math" w:hAnsi="Cambria Math"/>
+          </w:rPr>
+          <m:t xml:space="preserve">, </m:t>
+        </m:r>
+        <m:r>
+          <w:rPr>
+            <w:rFonts w:ascii="Cambria Math" w:hAnsi="Cambria Math"/>
+          </w:rPr>
+          <m:t>x</m:t>
+        </m:r>
+        <m:r>
+          <w:rPr>
+            <w:rFonts w:ascii="Cambria Math" w:hAnsi="Cambria Math"/>
+          </w:rPr>
+          <m:t>)</m:t>
+        </m:r>
+      </m:oMath>
+      <w:r>
+        <w:t xml:space="preserve">, </w:t>
+      </w:r>
+      <m:oMath>
+        <m:r>
+          <w:rPr>
+            <w:rFonts w:ascii="Cambria Math" w:hAnsi="Cambria Math"/>
+          </w:rPr>
+          <m:t>Z</m:t>
+        </m:r>
+      </m:oMath>
+      <w:r>
+        <w:t xml:space="preserve"> will </w:t>
+      </w:r>
+      <w:r>
+        <w:t>halt</w:t>
+      </w:r>
+      <w:r>
+        <w:t xml:space="preserve"> if and only if </w:t>
+      </w:r>
+      <m:oMath>
+        <m:r>
+          <w:rPr>
+            <w:rFonts w:ascii="Cambria Math" w:hAnsi="Cambria Math"/>
+          </w:rPr>
+          <m:t>M</m:t>
+        </m:r>
+      </m:oMath>
+      <w:r>
+        <w:t xml:space="preserve"> </w:t>
+      </w:r>
+      <w:r>
+        <w:t xml:space="preserve">will reach state </w:t>
+      </w:r>
+      <m:oMath>
+        <m:r>
+          <w:rPr>
+            <w:rFonts w:ascii="Cambria Math" w:hAnsi="Cambria Math"/>
+          </w:rPr>
+          <m:t>s</m:t>
+        </m:r>
+      </m:oMath>
+      <w:r>
+        <w:t xml:space="preserve"> on input </w:t>
+      </w:r>
+      <m:oMath>
+        <m:r>
+          <w:rPr>
+            <w:rFonts w:ascii="Cambria Math" w:hAnsi="Cambria Math"/>
+          </w:rPr>
+          <m:t>x</m:t>
         </m:r>
       </m:oMath>
       <w:r>
@@ -335,107 +406,16 @@
         <w:t xml:space="preserve"> </w:t>
       </w:r>
       <w:r>
-        <w:t xml:space="preserve">Assume this problem is decidable, then there exists a Turing machine </w:t>
-      </w:r>
-      <m:oMath>
-        <m:r>
-          <w:rPr>
-            <w:rFonts w:ascii="Cambria Math" w:hAnsi="Cambria Math"/>
-          </w:rPr>
-          <m:t>Z</m:t>
-        </m:r>
-      </m:oMath>
-      <w:r>
-        <w:t xml:space="preserve"> </w:t>
-      </w:r>
-      <w:r>
-        <w:t xml:space="preserve">that, when given a Turing machine </w:t>
-      </w:r>
-      <m:oMath>
-        <m:r>
-          <w:rPr>
-            <w:rFonts w:ascii="Cambria Math" w:hAnsi="Cambria Math"/>
-          </w:rPr>
-          <m:t>M</m:t>
-        </m:r>
-      </m:oMath>
-      <w:r>
-        <w:t xml:space="preserve"> and its input </w:t>
-      </w:r>
-      <m:oMath>
-        <m:r>
-          <w:rPr>
-            <w:rFonts w:ascii="Cambria Math" w:hAnsi="Cambria Math"/>
-          </w:rPr>
-          <m:t>x</m:t>
-        </m:r>
-      </m:oMath>
-      <w:r>
-        <w:t xml:space="preserve">, </w:t>
-      </w:r>
-      <m:oMath>
-        <m:r>
-          <w:rPr>
-            <w:rFonts w:ascii="Cambria Math" w:hAnsi="Cambria Math"/>
-          </w:rPr>
-          <m:t>Z</m:t>
-        </m:r>
-      </m:oMath>
-      <w:r>
-        <w:t xml:space="preserve"> will acce</w:t>
-      </w:r>
-      <w:proofErr w:type="spellStart"/>
-      <w:r>
-        <w:t>pt</w:t>
-      </w:r>
-      <w:proofErr w:type="spellEnd"/>
-      <w:r>
-        <w:t xml:space="preserve"> if and only if </w:t>
-      </w:r>
-      <m:oMath>
-        <m:r>
-          <w:rPr>
-            <w:rFonts w:ascii="Cambria Math" w:hAnsi="Cambria Math"/>
-          </w:rPr>
-          <m:t>M</m:t>
-        </m:r>
-      </m:oMath>
-      <w:r>
-        <w:t xml:space="preserve"> </w:t>
-      </w:r>
-      <w:r>
-        <w:t xml:space="preserve">will reach state </w:t>
-      </w:r>
-      <m:oMath>
-        <m:r>
-          <w:rPr>
-            <w:rFonts w:ascii="Cambria Math" w:hAnsi="Cambria Math"/>
-          </w:rPr>
-          <m:t>s</m:t>
-        </m:r>
-      </m:oMath>
-      <w:r>
-        <w:t xml:space="preserve"> on input </w:t>
-      </w:r>
-      <m:oMath>
-        <m:r>
-          <w:rPr>
-            <w:rFonts w:ascii="Cambria Math" w:hAnsi="Cambria Math"/>
-          </w:rPr>
-          <m:t>x</m:t>
-        </m:r>
-      </m:oMath>
-      <w:r>
-        <w:t>.</w:t>
-      </w:r>
-      <w:r>
-        <w:t xml:space="preserve"> </w:t>
-      </w:r>
-      <w:r>
         <w:t>W</w:t>
       </w:r>
       <w:r>
-        <w:t>e will reduce from the accepting problem</w:t>
+        <w:t xml:space="preserve">e will reduce from the </w:t>
+      </w:r>
+      <w:r>
+        <w:t>halting</w:t>
+      </w:r>
+      <w:r>
+        <w:t xml:space="preserve"> problem</w:t>
       </w:r>
       <w:r>
         <w:t>, which we recall to be</w:t>
@@ -653,7 +633,13 @@
         </m:r>
       </m:oMath>
       <w:r>
-        <w:t xml:space="preserve"> is the accept state of </w:t>
+        <w:t xml:space="preserve"> is the </w:t>
+      </w:r>
+      <w:r>
+        <w:t>halting</w:t>
+      </w:r>
+      <w:r>
+        <w:t xml:space="preserve"> state of </w:t>
       </w:r>
       <m:oMath>
         <m:r>
@@ -730,8 +716,6 @@
           </w:rPr>
           <m:t>a,</m:t>
         </m:r>
-        <w:bookmarkStart w:id="0" w:name="_GoBack"/>
-        <w:bookmarkEnd w:id="0"/>
         <m:r>
           <w:rPr>
             <w:rFonts w:ascii="Cambria Math" w:hAnsi="Cambria Math"/>
@@ -754,7 +738,19 @@
         </m:r>
       </m:oMath>
       <w:r>
-        <w:t xml:space="preserve"> is a decider for the accepting problem. But we know that the accepting problem is undecidable. This contradiction shows our assumption of the existence of </w:t>
+        <w:t xml:space="preserve"> is a decider for the </w:t>
+      </w:r>
+      <w:r>
+        <w:t>halting</w:t>
+      </w:r>
+      <w:r>
+        <w:t xml:space="preserve"> problem</w:t>
+      </w:r>
+      <w:r>
+        <w:t>, but that’s</w:t>
+      </w:r>
+      <w:r>
+        <w:t xml:space="preserve"> undecidable. This contradiction shows our assumption of the existence of </w:t>
       </w:r>
       <m:oMath>
         <m:r>
@@ -777,10 +773,201 @@
         </w:numPr>
       </w:pPr>
       <w:r>
-        <w:t>recognizable, undecidable</w:t>
-      </w:r>
-      <w:r>
-        <w:t xml:space="preserve"> (reduce from halting problem)</w:t>
+        <w:t>This problem is recognizable but undecidable.</w:t>
+      </w:r>
+    </w:p>
+    <w:p>
+      <w:pPr>
+        <w:pStyle w:val="ListParagraph"/>
+        <w:ind w:left="1080"/>
+      </w:pPr>
+      <w:r>
+        <w:rPr>
+          <w:b/>
+        </w:rPr>
+        <w:t>Proof it’s recognizable</w:t>
+      </w:r>
+      <w:r>
+        <w:t xml:space="preserve">: we can write a program </w:t>
+      </w:r>
+      <m:oMath>
+        <m:r>
+          <w:rPr>
+            <w:rFonts w:ascii="Cambria Math" w:hAnsi="Cambria Math"/>
+          </w:rPr>
+          <m:t>S</m:t>
+        </m:r>
+      </m:oMath>
+      <w:r>
+        <w:t xml:space="preserve"> that, when given input </w:t>
+      </w:r>
+      <m:oMath>
+        <m:r>
+          <w:rPr>
+            <w:rFonts w:ascii="Cambria Math" w:hAnsi="Cambria Math"/>
+          </w:rPr>
+          <m:t>(M,x)</m:t>
+        </m:r>
+      </m:oMath>
+      <w:r>
+        <w:t xml:space="preserve">, simulates </w:t>
+      </w:r>
+      <m:oMath>
+        <m:r>
+          <w:rPr>
+            <w:rFonts w:ascii="Cambria Math" w:hAnsi="Cambria Math"/>
+          </w:rPr>
+          <m:t>M</m:t>
+        </m:r>
+      </m:oMath>
+      <w:r>
+        <w:t xml:space="preserve"> on input </w:t>
+      </w:r>
+      <m:oMath>
+        <m:r>
+          <w:rPr>
+            <w:rFonts w:ascii="Cambria Math" w:hAnsi="Cambria Math"/>
+          </w:rPr>
+          <m:t>x</m:t>
+        </m:r>
+      </m:oMath>
+      <w:r>
+        <w:t xml:space="preserve">. If it halts, then return </w:t>
+      </w:r>
+      <w:r>
+        <w:t>true</w:t>
+      </w:r>
+      <w:r>
+        <w:t>.</w:t>
+      </w:r>
+    </w:p>
+    <w:p>
+      <w:pPr>
+        <w:pStyle w:val="ListParagraph"/>
+        <w:ind w:left="1080"/>
+      </w:pPr>
+      <w:r>
+        <w:rPr>
+          <w:b/>
+        </w:rPr>
+        <w:t>Proof it’s undecidable</w:t>
+      </w:r>
+      <w:r>
+        <w:t xml:space="preserve">: </w:t>
+      </w:r>
+      <w:r>
+        <w:t xml:space="preserve">Assume this problem is decidable, then there exists a Turing machine </w:t>
+      </w:r>
+      <m:oMath>
+        <m:r>
+          <w:rPr>
+            <w:rFonts w:ascii="Cambria Math" w:hAnsi="Cambria Math"/>
+          </w:rPr>
+          <m:t>Z</m:t>
+        </m:r>
+      </m:oMath>
+      <w:r>
+        <w:t xml:space="preserve"> that, when given </w:t>
+      </w:r>
+      <m:oMath>
+        <m:r>
+          <w:rPr>
+            <w:rFonts w:ascii="Cambria Math" w:hAnsi="Cambria Math"/>
+          </w:rPr>
+          <m:t>(</m:t>
+        </m:r>
+        <m:r>
+          <w:rPr>
+            <w:rFonts w:ascii="Cambria Math" w:hAnsi="Cambria Math"/>
+          </w:rPr>
+          <m:t>M</m:t>
+        </m:r>
+        <m:r>
+          <w:rPr>
+            <w:rFonts w:ascii="Cambria Math" w:hAnsi="Cambria Math"/>
+          </w:rPr>
+          <m:t>,</m:t>
+        </m:r>
+        <m:r>
+          <w:rPr>
+            <w:rFonts w:ascii="Cambria Math" w:hAnsi="Cambria Math"/>
+          </w:rPr>
+          <m:t>x</m:t>
+        </m:r>
+        <m:r>
+          <w:rPr>
+            <w:rFonts w:ascii="Cambria Math" w:hAnsi="Cambria Math"/>
+          </w:rPr>
+          <m:t>)</m:t>
+        </m:r>
+      </m:oMath>
+      <w:r>
+        <w:t xml:space="preserve">, </w:t>
+      </w:r>
+      <m:oMath>
+        <m:r>
+          <w:rPr>
+            <w:rFonts w:ascii="Cambria Math" w:hAnsi="Cambria Math"/>
+          </w:rPr>
+          <m:t>Z</m:t>
+        </m:r>
+      </m:oMath>
+      <w:r>
+        <w:t xml:space="preserve"> will halt if and only if </w:t>
+      </w:r>
+      <m:oMath>
+        <m:r>
+          <w:rPr>
+            <w:rFonts w:ascii="Cambria Math" w:hAnsi="Cambria Math"/>
+          </w:rPr>
+          <m:t>M</m:t>
+        </m:r>
+      </m:oMath>
+      <w:r>
+        <w:t xml:space="preserve"> halts when run on </w:t>
+      </w:r>
+      <m:oMath>
+        <m:r>
+          <w:rPr>
+            <w:rFonts w:ascii="Cambria Math" w:hAnsi="Cambria Math"/>
+          </w:rPr>
+          <m:t>x</m:t>
+        </m:r>
+      </m:oMath>
+      <w:r>
+        <w:t>.</w:t>
+      </w:r>
+    </w:p>
+    <w:p>
+      <w:pPr>
+        <w:pStyle w:val="ListParagraph"/>
+        <w:ind w:left="1080"/>
+      </w:pPr>
+      <w:r>
+        <w:rPr>
+          <w:color w:val="FF0000"/>
+        </w:rPr>
+        <w:t xml:space="preserve">Wait actually </w:t>
+      </w:r>
+      <w:r>
+        <w:t>this might be decidable.</w:t>
+      </w:r>
+      <w:r>
+        <w:t xml:space="preserve"> For each of the </w:t>
+      </w:r>
+      <m:oMath>
+        <m:r>
+          <w:rPr>
+            <w:rFonts w:ascii="Cambria Math" w:hAnsi="Cambria Math"/>
+          </w:rPr>
+          <m:t>m≤n</m:t>
+        </m:r>
+      </m:oMath>
+      <w:r>
+        <w:t xml:space="preserve"> control flow statements, it is easy to check </w:t>
+      </w:r>
+      <w:r>
+        <w:t>whether they will loop forever by checking the loop invariants and see if there is progress towards termination (Dr. Gries yay!).</w:t>
       </w:r>
     </w:p>
     <w:p>
@@ -797,6 +984,347 @@
       <w:r>
         <w:t xml:space="preserve"> (reduce from co-halting problem)</w:t>
       </w:r>
+    </w:p>
+    <w:p>
+      <w:pPr>
+        <w:pStyle w:val="ListParagraph"/>
+        <w:ind w:left="1080"/>
+      </w:pPr>
+      <w:r>
+        <w:t>This problem is unrecognizable.</w:t>
+      </w:r>
+      <w:r>
+        <w:t xml:space="preserve"> Assume this problem is recognizable, then there exists a </w:t>
+      </w:r>
+      <w:r>
+        <w:t xml:space="preserve">Turing Machine </w:t>
+      </w:r>
+      <m:oMath>
+        <m:r>
+          <w:rPr>
+            <w:rFonts w:ascii="Cambria Math" w:hAnsi="Cambria Math"/>
+          </w:rPr>
+          <m:t>Z</m:t>
+        </m:r>
+      </m:oMath>
+      <w:r>
+        <w:t xml:space="preserve"> that, when given </w:t>
+      </w:r>
+      <m:oMath>
+        <m:r>
+          <w:rPr>
+            <w:rFonts w:ascii="Cambria Math" w:hAnsi="Cambria Math"/>
+          </w:rPr>
+          <m:t>(M,</m:t>
+        </m:r>
+        <m:sSup>
+          <m:sSupPr>
+            <m:ctrlPr>
+              <w:rPr>
+                <w:rFonts w:ascii="Cambria Math" w:hAnsi="Cambria Math"/>
+                <w:i/>
+              </w:rPr>
+            </m:ctrlPr>
+          </m:sSupPr>
+          <m:e>
+            <m:r>
+              <w:rPr>
+                <w:rFonts w:ascii="Cambria Math" w:hAnsi="Cambria Math"/>
+              </w:rPr>
+              <m:t>M</m:t>
+            </m:r>
+          </m:e>
+          <m:sup>
+            <m:r>
+              <w:rPr>
+                <w:rFonts w:ascii="Cambria Math" w:hAnsi="Cambria Math"/>
+              </w:rPr>
+              <m:t>'</m:t>
+            </m:r>
+          </m:sup>
+        </m:sSup>
+        <m:r>
+          <w:rPr>
+            <w:rFonts w:ascii="Cambria Math" w:hAnsi="Cambria Math"/>
+          </w:rPr>
+          <m:t>,x)</m:t>
+        </m:r>
+      </m:oMath>
+      <w:r>
+        <w:t>,</w:t>
+      </w:r>
+      <w:r>
+        <w:t xml:space="preserve"> </w:t>
+      </w:r>
+      <m:oMath>
+        <m:r>
+          <w:rPr>
+            <w:rFonts w:ascii="Cambria Math" w:hAnsi="Cambria Math"/>
+          </w:rPr>
+          <m:t>Z</m:t>
+        </m:r>
+      </m:oMath>
+      <w:r>
+        <w:t xml:space="preserve"> will </w:t>
+      </w:r>
+      <w:r>
+        <w:t>accept</w:t>
+      </w:r>
+      <w:r>
+        <w:t xml:space="preserve"> if</w:t>
+      </w:r>
+      <w:r>
+        <w:t xml:space="preserve"> both </w:t>
+      </w:r>
+      <m:oMath>
+        <m:r>
+          <w:rPr>
+            <w:rFonts w:ascii="Cambria Math" w:hAnsi="Cambria Math"/>
+          </w:rPr>
+          <m:t>M</m:t>
+        </m:r>
+      </m:oMath>
+      <w:r>
+        <w:t xml:space="preserve"> run on </w:t>
+      </w:r>
+      <m:oMath>
+        <m:r>
+          <w:rPr>
+            <w:rFonts w:ascii="Cambria Math" w:hAnsi="Cambria Math"/>
+          </w:rPr>
+          <m:t>x</m:t>
+        </m:r>
+      </m:oMath>
+      <w:r>
+        <w:t xml:space="preserve"> and </w:t>
+      </w:r>
+      <m:oMath>
+        <m:r>
+          <w:rPr>
+            <w:rFonts w:ascii="Cambria Math" w:hAnsi="Cambria Math"/>
+          </w:rPr>
+          <m:t>M</m:t>
+        </m:r>
+        <m:r>
+          <w:rPr>
+            <w:rFonts w:ascii="Cambria Math" w:hAnsi="Cambria Math"/>
+          </w:rPr>
+          <m:t>'</m:t>
+        </m:r>
+      </m:oMath>
+      <w:r>
+        <w:t xml:space="preserve"> run on </w:t>
+      </w:r>
+      <m:oMath>
+        <m:r>
+          <w:rPr>
+            <w:rFonts w:ascii="Cambria Math" w:hAnsi="Cambria Math"/>
+          </w:rPr>
+          <m:t>x</m:t>
+        </m:r>
+      </m:oMath>
+      <w:r>
+        <w:t xml:space="preserve"> don’t halt.</w:t>
+      </w:r>
+      <w:r>
+        <w:t xml:space="preserve"> We will reduce from the co-halting problem, which we recall to be </w:t>
+      </w:r>
+      <m:oMath>
+        <m:sSub>
+          <m:sSubPr>
+            <m:ctrlPr>
+              <w:rPr>
+                <w:rFonts w:ascii="Cambria Math" w:hAnsi="Cambria Math"/>
+                <w:i/>
+              </w:rPr>
+            </m:ctrlPr>
+          </m:sSubPr>
+          <m:e>
+            <m:r>
+              <w:rPr>
+                <w:rFonts w:ascii="Cambria Math" w:hAnsi="Cambria Math"/>
+              </w:rPr>
+              <m:t>L</m:t>
+            </m:r>
+          </m:e>
+          <m:sub>
+            <m:r>
+              <w:rPr>
+                <w:rFonts w:ascii="Cambria Math" w:hAnsi="Cambria Math"/>
+              </w:rPr>
+              <m:t>CH</m:t>
+            </m:r>
+          </m:sub>
+        </m:sSub>
+        <m:r>
+          <w:rPr>
+            <w:rFonts w:ascii="Cambria Math" w:hAnsi="Cambria Math"/>
+          </w:rPr>
+          <m:t>=</m:t>
+        </m:r>
+        <m:d>
+          <m:dPr>
+            <m:begChr m:val="{"/>
+            <m:endChr m:val="|"/>
+            <m:ctrlPr>
+              <w:rPr>
+                <w:rFonts w:ascii="Cambria Math" w:hAnsi="Cambria Math"/>
+                <w:i/>
+              </w:rPr>
+            </m:ctrlPr>
+          </m:dPr>
+          <m:e>
+            <m:d>
+              <m:dPr>
+                <m:ctrlPr>
+                  <w:rPr>
+                    <w:rFonts w:ascii="Cambria Math" w:hAnsi="Cambria Math"/>
+                    <w:i/>
+                  </w:rPr>
+                </m:ctrlPr>
+              </m:dPr>
+              <m:e>
+                <m:r>
+                  <w:rPr>
+                    <w:rFonts w:ascii="Cambria Math" w:hAnsi="Cambria Math"/>
+                  </w:rPr>
+                  <m:t>M,x</m:t>
+                </m:r>
+              </m:e>
+            </m:d>
+            <m:r>
+              <w:rPr>
+                <w:rFonts w:ascii="Cambria Math" w:hAnsi="Cambria Math"/>
+              </w:rPr>
+              <m:t xml:space="preserve"> </m:t>
+            </m:r>
+          </m:e>
+        </m:d>
+        <m:r>
+          <w:rPr>
+            <w:rFonts w:ascii="Cambria Math" w:hAnsi="Cambria Math"/>
+          </w:rPr>
+          <m:t xml:space="preserve"> M </m:t>
+        </m:r>
+        <m:r>
+          <m:rPr>
+            <m:sty m:val="p"/>
+          </m:rPr>
+          <w:rPr>
+            <w:rFonts w:ascii="Cambria Math" w:hAnsi="Cambria Math"/>
+          </w:rPr>
+          <m:t xml:space="preserve">does not halt on </m:t>
+        </m:r>
+        <m:r>
+          <w:rPr>
+            <w:rFonts w:ascii="Cambria Math" w:hAnsi="Cambria Math"/>
+          </w:rPr>
+          <m:t>x}</m:t>
+        </m:r>
+      </m:oMath>
+      <w:r>
+        <w:t>.</w:t>
+      </w:r>
+      <w:r>
+        <w:t xml:space="preserve"> </w:t>
+      </w:r>
+      <w:r>
+        <w:t xml:space="preserve">Let’s make a new Turing machine </w:t>
+      </w:r>
+      <m:oMath>
+        <m:r>
+          <w:rPr>
+            <w:rFonts w:ascii="Cambria Math" w:hAnsi="Cambria Math"/>
+          </w:rPr>
+          <m:t>T</m:t>
+        </m:r>
+      </m:oMath>
+      <w:r>
+        <w:t xml:space="preserve"> that converts input </w:t>
+      </w:r>
+      <m:oMath>
+        <m:r>
+          <w:rPr>
+            <w:rFonts w:ascii="Cambria Math" w:hAnsi="Cambria Math"/>
+          </w:rPr>
+          <m:t>(M,x)</m:t>
+        </m:r>
+      </m:oMath>
+      <w:r>
+        <w:t xml:space="preserve"> into </w:t>
+      </w:r>
+      <m:oMath>
+        <m:r>
+          <w:rPr>
+            <w:rFonts w:ascii="Cambria Math" w:hAnsi="Cambria Math"/>
+          </w:rPr>
+          <m:t>(M,M,x)</m:t>
+        </m:r>
+      </m:oMath>
+      <w:r>
+        <w:t xml:space="preserve"> and simulates </w:t>
+      </w:r>
+      <m:oMath>
+        <m:r>
+          <w:rPr>
+            <w:rFonts w:ascii="Cambria Math" w:hAnsi="Cambria Math"/>
+          </w:rPr>
+          <m:t>Z</m:t>
+        </m:r>
+      </m:oMath>
+      <w:r>
+        <w:t xml:space="preserve"> on </w:t>
+      </w:r>
+      <m:oMath>
+        <m:d>
+          <m:dPr>
+            <m:ctrlPr>
+              <w:rPr>
+                <w:rFonts w:ascii="Cambria Math" w:hAnsi="Cambria Math"/>
+                <w:i/>
+              </w:rPr>
+            </m:ctrlPr>
+          </m:dPr>
+          <m:e>
+            <m:r>
+              <w:rPr>
+                <w:rFonts w:ascii="Cambria Math" w:hAnsi="Cambria Math"/>
+              </w:rPr>
+              <m:t>M,M,x</m:t>
+            </m:r>
+          </m:e>
+        </m:d>
+      </m:oMath>
+      <w:r>
+        <w:t>.</w:t>
+      </w:r>
+      <w:r>
+        <w:t xml:space="preserve"> Observe that </w:t>
+      </w:r>
+      <m:oMath>
+        <m:r>
+          <w:rPr>
+            <w:rFonts w:ascii="Cambria Math" w:hAnsi="Cambria Math"/>
+          </w:rPr>
+          <m:t>T</m:t>
+        </m:r>
+      </m:oMath>
+      <w:r>
+        <w:t xml:space="preserve"> is a decider for the co-halting problem, which we know to be unrecognizable. This contradiction shows our assumption of the existence of </w:t>
+      </w:r>
+      <m:oMath>
+        <m:r>
+          <w:rPr>
+            <w:rFonts w:ascii="Cambria Math" w:hAnsi="Cambria Math"/>
+          </w:rPr>
+          <m:t>Z</m:t>
+        </m:r>
+      </m:oMath>
+      <w:r>
+        <w:t xml:space="preserve"> is wrong, which means this problem is unrecognizable.</w:t>
+      </w:r>
+      <w:bookmarkStart w:id="0" w:name="_GoBack"/>
+      <w:bookmarkEnd w:id="0"/>
     </w:p>
     <w:p>
       <w:pPr>

</xml_diff>